<commit_message>
Чт 20 окт 2022 14:21:35 MSK
</commit_message>
<xml_diff>
--- a/.content/the-born.docx
+++ b/.content/the-born.docx
@@ -245,6 +245,223 @@
       <w:pPr>
         <w:rPr/>
       </w:pPr>
+      <w:r>
+        <w:rPr>
+          <w:rtl w:val="0"/>
+        </w:rPr>
+      </w:r>
+    </w:p>
+    <w:p>
+      <w:pPr>
+        <w:rPr/>
+      </w:pPr>
+      <w:r>
+        <w:rPr>
+          <w:rtl w:val="0"/>
+        </w:rPr>
+        <w:t xml:space="preserve">Не убирай от сердца руки</w:t>
+      </w:r>
+    </w:p>
+    <w:p>
+      <w:pPr>
+        <w:rPr/>
+      </w:pPr>
+      <w:r>
+        <w:rPr>
+          <w:rtl w:val="0"/>
+        </w:rPr>
+        <w:t xml:space="preserve">Молю тебя не убирай</w:t>
+      </w:r>
+    </w:p>
+    <w:p>
+      <w:pPr>
+        <w:rPr/>
+      </w:pPr>
+      <w:r>
+        <w:rPr>
+          <w:rtl w:val="0"/>
+        </w:rPr>
+        <w:t xml:space="preserve">Дай насладится болью муки</w:t>
+      </w:r>
+    </w:p>
+    <w:p>
+      <w:pPr>
+        <w:rPr/>
+      </w:pPr>
+      <w:r>
+        <w:rPr>
+          <w:rtl w:val="0"/>
+        </w:rPr>
+        <w:t xml:space="preserve">Когда безумство через край</w:t>
+      </w:r>
+    </w:p>
+    <w:p>
+      <w:pPr>
+        <w:rPr/>
+      </w:pPr>
+      <w:r>
+        <w:rPr>
+          <w:rtl w:val="0"/>
+        </w:rPr>
+        <w:t xml:space="preserve">Сердечной раны боль и пламя</w:t>
+      </w:r>
+    </w:p>
+    <w:p>
+      <w:pPr>
+        <w:rPr/>
+      </w:pPr>
+      <w:r>
+        <w:rPr>
+          <w:rtl w:val="0"/>
+        </w:rPr>
+        <w:t xml:space="preserve">Молю тебя ты не гаси</w:t>
+      </w:r>
+    </w:p>
+    <w:p>
+      <w:pPr>
+        <w:rPr/>
+      </w:pPr>
+      <w:r>
+        <w:rPr>
+          <w:rtl w:val="0"/>
+        </w:rPr>
+        <w:t xml:space="preserve">Дай мне поднять тревоги знамя</w:t>
+      </w:r>
+    </w:p>
+    <w:p>
+      <w:pPr>
+        <w:rPr/>
+      </w:pPr>
+      <w:r>
+        <w:rPr>
+          <w:rtl w:val="0"/>
+        </w:rPr>
+        <w:t xml:space="preserve">И опустить ты не проси</w:t>
+      </w:r>
+    </w:p>
+    <w:p>
+      <w:pPr>
+        <w:rPr/>
+      </w:pPr>
+      <w:r>
+        <w:rPr>
+          <w:rtl w:val="0"/>
+        </w:rPr>
+        <w:t xml:space="preserve">И в прошлом матери советов</w:t>
+      </w:r>
+    </w:p>
+    <w:p>
+      <w:pPr>
+        <w:rPr/>
+      </w:pPr>
+      <w:r>
+        <w:rPr>
+          <w:rtl w:val="0"/>
+        </w:rPr>
+        <w:t xml:space="preserve">Молю тебя ты не ищи</w:t>
+      </w:r>
+    </w:p>
+    <w:p>
+      <w:pPr>
+        <w:rPr/>
+      </w:pPr>
+      <w:r>
+        <w:rPr>
+          <w:rtl w:val="0"/>
+        </w:rPr>
+        <w:t xml:space="preserve">Нет у меня простых ответов</w:t>
+      </w:r>
+    </w:p>
+    <w:p>
+      <w:pPr>
+        <w:rPr/>
+      </w:pPr>
+      <w:r>
+        <w:rPr>
+          <w:rtl w:val="0"/>
+        </w:rPr>
+        <w:t xml:space="preserve">Мой друг сердечный не взыщи</w:t>
+      </w:r>
+    </w:p>
+    <w:p>
+      <w:pPr>
+        <w:rPr/>
+      </w:pPr>
+      <w:r>
+        <w:rPr>
+          <w:rtl w:val="0"/>
+        </w:rPr>
+        <w:t xml:space="preserve">Что будет завтра, все в тумане</w:t>
+      </w:r>
+    </w:p>
+    <w:p>
+      <w:pPr>
+        <w:rPr/>
+      </w:pPr>
+      <w:r>
+        <w:rPr>
+          <w:rtl w:val="0"/>
+        </w:rPr>
+        <w:t xml:space="preserve">Молю тебя не умолкай</w:t>
+      </w:r>
+    </w:p>
+    <w:p>
+      <w:pPr>
+        <w:rPr/>
+      </w:pPr>
+      <w:r>
+        <w:rPr>
+          <w:rtl w:val="0"/>
+        </w:rPr>
+        <w:t xml:space="preserve">Секунды рвут на клочья знамя</w:t>
+      </w:r>
+    </w:p>
+    <w:p>
+      <w:pPr>
+        <w:rPr/>
+      </w:pPr>
+      <w:r>
+        <w:rPr>
+          <w:rtl w:val="0"/>
+        </w:rPr>
+        <w:t xml:space="preserve">Безумства жажду через край</w:t>
+      </w:r>
+    </w:p>
+    <w:p>
+      <w:pPr>
+        <w:rPr/>
+      </w:pPr>
+      <w:r>
+        <w:rPr>
+          <w:rtl w:val="0"/>
+        </w:rPr>
+      </w:r>
+    </w:p>
+    <w:p>
+      <w:pPr>
+        <w:rPr>
+          <w:sz w:val="16"/>
+          <w:szCs w:val="16"/>
+        </w:rPr>
+      </w:pPr>
+      <w:r>
+        <w:rPr>
+          <w:sz w:val="16"/>
+          <w:szCs w:val="16"/>
+          <w:rtl w:val="0"/>
+        </w:rPr>
+        <w:t xml:space="preserve">20 Oct 2022 </w:t>
+      </w:r>
+    </w:p>
+    <w:p>
+      <w:pPr>
+        <w:rPr/>
+      </w:pPr>
+      <w:r>
+        <w:pict>
+          <v:rect style="width:0.0pt;height:1.5pt" o:hr="t" o:hrstd="t" o:hralign="center" fillcolor="#A0A0A0" stroked="f"/>
+        </w:pict>
+      </w:r>
       <w:r>
         <w:rPr>
           <w:rtl w:val="0"/>

</xml_diff>

<commit_message>
Сб 22 окт 2022 00:16:20 MSK
</commit_message>
<xml_diff>
--- a/.content/the-born.docx
+++ b/.content/the-born.docx
@@ -451,6 +451,387 @@
           <w:rtl w:val="0"/>
         </w:rPr>
         <w:t xml:space="preserve">20 Oct 2022 </w:t>
+      </w:r>
+    </w:p>
+    <w:p>
+      <w:pPr>
+        <w:rPr/>
+      </w:pPr>
+      <w:r>
+        <w:pict>
+          <v:rect style="width:0.0pt;height:1.5pt" o:hr="t" o:hrstd="t" o:hralign="center" fillcolor="#A0A0A0" stroked="f"/>
+        </w:pict>
+      </w:r>
+      <w:r>
+        <w:rPr>
+          <w:rtl w:val="0"/>
+        </w:rPr>
+      </w:r>
+    </w:p>
+    <w:p>
+      <w:pPr>
+        <w:rPr/>
+      </w:pPr>
+      <w:r>
+        <w:rPr>
+          <w:rtl w:val="0"/>
+        </w:rPr>
+      </w:r>
+    </w:p>
+    <w:p>
+      <w:pPr>
+        <w:rPr/>
+      </w:pPr>
+      <w:r>
+        <w:rPr>
+          <w:rtl w:val="0"/>
+        </w:rPr>
+        <w:t xml:space="preserve">Я думал</w:t>
+      </w:r>
+    </w:p>
+    <w:p>
+      <w:pPr>
+        <w:rPr/>
+      </w:pPr>
+      <w:r>
+        <w:rPr>
+          <w:rtl w:val="0"/>
+        </w:rPr>
+        <w:t xml:space="preserve">Плохо</w:t>
+      </w:r>
+    </w:p>
+    <w:p>
+      <w:pPr>
+        <w:rPr/>
+      </w:pPr>
+      <w:r>
+        <w:rPr>
+          <w:rtl w:val="0"/>
+        </w:rPr>
+        <w:t xml:space="preserve">Больной собою</w:t>
+      </w:r>
+    </w:p>
+    <w:p>
+      <w:pPr>
+        <w:rPr/>
+      </w:pPr>
+      <w:r>
+        <w:rPr>
+          <w:rtl w:val="0"/>
+        </w:rPr>
+        <w:t xml:space="preserve">И не увидел</w:t>
+      </w:r>
+    </w:p>
+    <w:p>
+      <w:pPr>
+        <w:rPr/>
+      </w:pPr>
+      <w:r>
+        <w:rPr>
+          <w:rtl w:val="0"/>
+        </w:rPr>
+        <w:t xml:space="preserve">Твоих страданий</w:t>
+      </w:r>
+    </w:p>
+    <w:p>
+      <w:pPr>
+        <w:rPr/>
+      </w:pPr>
+      <w:r>
+        <w:rPr>
+          <w:rtl w:val="0"/>
+        </w:rPr>
+        <w:t xml:space="preserve">Не понял</w:t>
+      </w:r>
+    </w:p>
+    <w:p>
+      <w:pPr>
+        <w:rPr/>
+      </w:pPr>
+      <w:r>
+        <w:rPr>
+          <w:rtl w:val="0"/>
+        </w:rPr>
+        <w:t xml:space="preserve">Вздоха</w:t>
+      </w:r>
+    </w:p>
+    <w:p>
+      <w:pPr>
+        <w:rPr/>
+      </w:pPr>
+      <w:r>
+        <w:rPr>
+          <w:rtl w:val="0"/>
+        </w:rPr>
+        <w:t xml:space="preserve">Мечтал мечтою</w:t>
+      </w:r>
+    </w:p>
+    <w:p>
+      <w:pPr>
+        <w:rPr/>
+      </w:pPr>
+      <w:r>
+        <w:rPr>
+          <w:rtl w:val="0"/>
+        </w:rPr>
+        <w:t xml:space="preserve">И не услышал</w:t>
+      </w:r>
+    </w:p>
+    <w:p>
+      <w:pPr>
+        <w:rPr/>
+      </w:pPr>
+      <w:r>
+        <w:rPr>
+          <w:rtl w:val="0"/>
+        </w:rPr>
+        <w:t xml:space="preserve">Твоих желаний</w:t>
+      </w:r>
+    </w:p>
+    <w:p>
+      <w:pPr>
+        <w:rPr/>
+      </w:pPr>
+      <w:r>
+        <w:rPr>
+          <w:rtl w:val="0"/>
+        </w:rPr>
+        <w:t xml:space="preserve">Вина</w:t>
+      </w:r>
+    </w:p>
+    <w:p>
+      <w:pPr>
+        <w:rPr/>
+      </w:pPr>
+      <w:r>
+        <w:rPr>
+          <w:rtl w:val="0"/>
+        </w:rPr>
+        <w:t xml:space="preserve">Безмерна</w:t>
+      </w:r>
+    </w:p>
+    <w:p>
+      <w:pPr>
+        <w:rPr/>
+      </w:pPr>
+      <w:r>
+        <w:rPr>
+          <w:rtl w:val="0"/>
+        </w:rPr>
+        <w:t xml:space="preserve">И сила чувства</w:t>
+      </w:r>
+    </w:p>
+    <w:p>
+      <w:pPr>
+        <w:rPr/>
+      </w:pPr>
+      <w:r>
+        <w:rPr>
+          <w:rtl w:val="0"/>
+        </w:rPr>
+        <w:t xml:space="preserve">Не сможет выжать</w:t>
+      </w:r>
+    </w:p>
+    <w:p>
+      <w:pPr>
+        <w:rPr/>
+      </w:pPr>
+      <w:r>
+        <w:rPr>
+          <w:rtl w:val="0"/>
+        </w:rPr>
+        <w:t xml:space="preserve">Мою досаду</w:t>
+      </w:r>
+    </w:p>
+    <w:p>
+      <w:pPr>
+        <w:rPr/>
+      </w:pPr>
+      <w:r>
+        <w:rPr>
+          <w:rtl w:val="0"/>
+        </w:rPr>
+        <w:t xml:space="preserve">Чума</w:t>
+      </w:r>
+    </w:p>
+    <w:p>
+      <w:pPr>
+        <w:rPr/>
+      </w:pPr>
+      <w:r>
+        <w:rPr>
+          <w:rtl w:val="0"/>
+        </w:rPr>
+        <w:t xml:space="preserve">И скверна</w:t>
+      </w:r>
+    </w:p>
+    <w:p>
+      <w:pPr>
+        <w:rPr/>
+      </w:pPr>
+      <w:r>
+        <w:rPr>
+          <w:rtl w:val="0"/>
+        </w:rPr>
+        <w:t xml:space="preserve">На сердце пусто</w:t>
+      </w:r>
+    </w:p>
+    <w:p>
+      <w:pPr>
+        <w:rPr/>
+      </w:pPr>
+      <w:r>
+        <w:rPr>
+          <w:rtl w:val="0"/>
+        </w:rPr>
+        <w:t xml:space="preserve">Ты не прощай меня</w:t>
+      </w:r>
+    </w:p>
+    <w:p>
+      <w:pPr>
+        <w:rPr/>
+      </w:pPr>
+      <w:r>
+        <w:rPr>
+          <w:rtl w:val="0"/>
+        </w:rPr>
+        <w:t xml:space="preserve">Не надо</w:t>
+      </w:r>
+    </w:p>
+    <w:p>
+      <w:pPr>
+        <w:rPr/>
+      </w:pPr>
+      <w:r>
+        <w:rPr>
+          <w:rtl w:val="0"/>
+        </w:rPr>
+        <w:t xml:space="preserve">Обитель</w:t>
+      </w:r>
+    </w:p>
+    <w:p>
+      <w:pPr>
+        <w:rPr/>
+      </w:pPr>
+      <w:r>
+        <w:rPr>
+          <w:rtl w:val="0"/>
+        </w:rPr>
+        <w:t xml:space="preserve">Жизни</w:t>
+      </w:r>
+    </w:p>
+    <w:p>
+      <w:pPr>
+        <w:rPr/>
+      </w:pPr>
+      <w:r>
+        <w:rPr>
+          <w:rtl w:val="0"/>
+        </w:rPr>
+        <w:t xml:space="preserve">Не храм небесный</w:t>
+      </w:r>
+    </w:p>
+    <w:p>
+      <w:pPr>
+        <w:rPr/>
+      </w:pPr>
+      <w:r>
+        <w:rPr>
+          <w:rtl w:val="0"/>
+        </w:rPr>
+        <w:t xml:space="preserve">И на задворках</w:t>
+      </w:r>
+    </w:p>
+    <w:p>
+      <w:pPr>
+        <w:rPr/>
+      </w:pPr>
+      <w:r>
+        <w:rPr>
+          <w:rtl w:val="0"/>
+        </w:rPr>
+        <w:t xml:space="preserve">Мне быть изгоем</w:t>
+      </w:r>
+    </w:p>
+    <w:p>
+      <w:pPr>
+        <w:rPr/>
+      </w:pPr>
+      <w:r>
+        <w:rPr>
+          <w:rtl w:val="0"/>
+        </w:rPr>
+        <w:t xml:space="preserve">Хранитель</w:t>
+      </w:r>
+    </w:p>
+    <w:p>
+      <w:pPr>
+        <w:rPr/>
+      </w:pPr>
+      <w:r>
+        <w:rPr>
+          <w:rtl w:val="0"/>
+        </w:rPr>
+        <w:t xml:space="preserve">Тризны</w:t>
+      </w:r>
+    </w:p>
+    <w:p>
+      <w:pPr>
+        <w:rPr/>
+      </w:pPr>
+      <w:r>
+        <w:rPr>
+          <w:rtl w:val="0"/>
+        </w:rPr>
+        <w:t xml:space="preserve">Пиннул любезно</w:t>
+      </w:r>
+    </w:p>
+    <w:p>
+      <w:pPr>
+        <w:rPr/>
+      </w:pPr>
+      <w:r>
+        <w:rPr>
+          <w:rtl w:val="0"/>
+        </w:rPr>
+        <w:t xml:space="preserve">Что б на карачках</w:t>
+      </w:r>
+    </w:p>
+    <w:p>
+      <w:pPr>
+        <w:rPr/>
+      </w:pPr>
+      <w:r>
+        <w:rPr>
+          <w:rtl w:val="0"/>
+        </w:rPr>
+        <w:t xml:space="preserve">Мечтал мечтою</w:t>
+      </w:r>
+    </w:p>
+    <w:p>
+      <w:pPr>
+        <w:rPr/>
+      </w:pPr>
+      <w:r>
+        <w:rPr>
+          <w:rtl w:val="0"/>
+        </w:rPr>
+      </w:r>
+    </w:p>
+    <w:p>
+      <w:pPr>
+        <w:rPr>
+          <w:sz w:val="16"/>
+          <w:szCs w:val="16"/>
+        </w:rPr>
+      </w:pPr>
+      <w:r>
+        <w:rPr>
+          <w:sz w:val="16"/>
+          <w:szCs w:val="16"/>
+          <w:rtl w:val="0"/>
+        </w:rPr>
+        <w:t xml:space="preserve">22 Oct 2022 00:13 </w:t>
       </w:r>
     </w:p>
     <w:p>

</xml_diff>

<commit_message>
Сб 22 окт 2022 18:20:05 MSK
</commit_message>
<xml_diff>
--- a/.content/the-born.docx
+++ b/.content/the-born.docx
@@ -806,6 +806,332 @@
           <w:rtl w:val="0"/>
         </w:rPr>
         <w:t xml:space="preserve">Мечтал мечтою</w:t>
+      </w:r>
+    </w:p>
+    <w:p>
+      <w:pPr>
+        <w:rPr/>
+      </w:pPr>
+      <w:r>
+        <w:rPr>
+          <w:rtl w:val="0"/>
+        </w:rPr>
+      </w:r>
+    </w:p>
+    <w:p>
+      <w:pPr>
+        <w:rPr>
+          <w:sz w:val="16"/>
+          <w:szCs w:val="16"/>
+        </w:rPr>
+      </w:pPr>
+      <w:r>
+        <w:rPr>
+          <w:sz w:val="16"/>
+          <w:szCs w:val="16"/>
+          <w:rtl w:val="0"/>
+        </w:rPr>
+        <w:t xml:space="preserve">22 Oct 2022 00:13 </w:t>
+      </w:r>
+    </w:p>
+    <w:p>
+      <w:pPr>
+        <w:rPr/>
+      </w:pPr>
+      <w:r>
+        <w:pict>
+          <v:rect style="width:0.0pt;height:1.5pt" o:hr="t" o:hrstd="t" o:hralign="center" fillcolor="#A0A0A0" stroked="f"/>
+        </w:pict>
+      </w:r>
+      <w:r>
+        <w:rPr>
+          <w:rtl w:val="0"/>
+        </w:rPr>
+      </w:r>
+    </w:p>
+    <w:p>
+      <w:pPr>
+        <w:rPr/>
+      </w:pPr>
+      <w:r>
+        <w:rPr>
+          <w:rtl w:val="0"/>
+        </w:rPr>
+      </w:r>
+    </w:p>
+    <w:p>
+      <w:pPr>
+        <w:rPr/>
+      </w:pPr>
+      <w:r>
+        <w:rPr>
+          <w:rtl w:val="0"/>
+        </w:rPr>
+        <w:t xml:space="preserve">Когда беспросветка</w:t>
+      </w:r>
+    </w:p>
+    <w:p>
+      <w:pPr>
+        <w:rPr/>
+      </w:pPr>
+      <w:r>
+        <w:rPr>
+          <w:rtl w:val="0"/>
+        </w:rPr>
+        <w:t xml:space="preserve">Клеткой, царит над тобою</w:t>
+      </w:r>
+    </w:p>
+    <w:p>
+      <w:pPr>
+        <w:rPr/>
+      </w:pPr>
+      <w:r>
+        <w:rPr>
+          <w:rtl w:val="0"/>
+        </w:rPr>
+        <w:t xml:space="preserve">Ты выжат, сухая ветка</w:t>
+      </w:r>
+    </w:p>
+    <w:p>
+      <w:pPr>
+        <w:rPr/>
+      </w:pPr>
+      <w:r>
+        <w:rPr>
+          <w:rtl w:val="0"/>
+        </w:rPr>
+        <w:t xml:space="preserve">На дереве жизни изгоем</w:t>
+      </w:r>
+    </w:p>
+    <w:p>
+      <w:pPr>
+        <w:rPr/>
+      </w:pPr>
+      <w:r>
+        <w:rPr>
+          <w:rtl w:val="0"/>
+        </w:rPr>
+        <w:t xml:space="preserve">Что дальше?</w:t>
+      </w:r>
+    </w:p>
+    <w:p>
+      <w:pPr>
+        <w:rPr/>
+      </w:pPr>
+      <w:r>
+        <w:rPr>
+          <w:rtl w:val="0"/>
+        </w:rPr>
+        <w:t xml:space="preserve">Костер?</w:t>
+      </w:r>
+    </w:p>
+    <w:p>
+      <w:pPr>
+        <w:rPr/>
+      </w:pPr>
+      <w:r>
+        <w:rPr>
+          <w:rtl w:val="0"/>
+        </w:rPr>
+        <w:t xml:space="preserve">Согреть пару нищих духом</w:t>
+      </w:r>
+    </w:p>
+    <w:p>
+      <w:pPr>
+        <w:rPr/>
+      </w:pPr>
+      <w:r>
+        <w:rPr>
+          <w:rtl w:val="0"/>
+        </w:rPr>
+        <w:t xml:space="preserve">Обухом стать топора?</w:t>
+      </w:r>
+    </w:p>
+    <w:p>
+      <w:pPr>
+        <w:rPr/>
+      </w:pPr>
+      <w:r>
+        <w:rPr>
+          <w:rtl w:val="0"/>
+        </w:rPr>
+        <w:t xml:space="preserve">Лоб кому то огреть</w:t>
+      </w:r>
+    </w:p>
+    <w:p>
+      <w:pPr>
+        <w:rPr/>
+      </w:pPr>
+      <w:r>
+        <w:rPr>
+          <w:rtl w:val="0"/>
+        </w:rPr>
+        <w:t xml:space="preserve">Земля ему пухом</w:t>
+      </w:r>
+    </w:p>
+    <w:p>
+      <w:pPr>
+        <w:rPr/>
+      </w:pPr>
+      <w:r>
+        <w:rPr>
+          <w:rtl w:val="0"/>
+        </w:rPr>
+        <w:t xml:space="preserve">Или рогаткой</w:t>
+      </w:r>
+    </w:p>
+    <w:p>
+      <w:pPr>
+        <w:rPr/>
+      </w:pPr>
+      <w:r>
+        <w:rPr>
+          <w:rtl w:val="0"/>
+        </w:rPr>
+        <w:t xml:space="preserve">В руках мальчишки</w:t>
+      </w:r>
+    </w:p>
+    <w:p>
+      <w:pPr>
+        <w:rPr/>
+      </w:pPr>
+      <w:r>
+        <w:rPr>
+          <w:rtl w:val="0"/>
+        </w:rPr>
+        <w:t xml:space="preserve">Или страницей</w:t>
+      </w:r>
+    </w:p>
+    <w:p>
+      <w:pPr>
+        <w:rPr/>
+      </w:pPr>
+      <w:r>
+        <w:rPr>
+          <w:rtl w:val="0"/>
+        </w:rPr>
+        <w:t xml:space="preserve">Пустой бесполезной</w:t>
+      </w:r>
+    </w:p>
+    <w:p>
+      <w:pPr>
+        <w:rPr/>
+      </w:pPr>
+      <w:r>
+        <w:rPr>
+          <w:rtl w:val="0"/>
+        </w:rPr>
+        <w:t xml:space="preserve">Книжки</w:t>
+      </w:r>
+    </w:p>
+    <w:p>
+      <w:pPr>
+        <w:rPr/>
+      </w:pPr>
+      <w:r>
+        <w:rPr>
+          <w:rtl w:val="0"/>
+        </w:rPr>
+        <w:t xml:space="preserve">Что бы потом снова</w:t>
+      </w:r>
+    </w:p>
+    <w:p>
+      <w:pPr>
+        <w:rPr/>
+      </w:pPr>
+      <w:r>
+        <w:rPr>
+          <w:rtl w:val="0"/>
+        </w:rPr>
+        <w:t xml:space="preserve">Костер</w:t>
+      </w:r>
+    </w:p>
+    <w:p>
+      <w:pPr>
+        <w:rPr/>
+      </w:pPr>
+      <w:r>
+        <w:rPr>
+          <w:rtl w:val="0"/>
+        </w:rPr>
+        <w:t xml:space="preserve">Четыреста по фаренгейту</w:t>
+      </w:r>
+    </w:p>
+    <w:p>
+      <w:pPr>
+        <w:rPr/>
+      </w:pPr>
+      <w:r>
+        <w:rPr>
+          <w:rtl w:val="0"/>
+        </w:rPr>
+        <w:t xml:space="preserve">Когда совесть</w:t>
+      </w:r>
+    </w:p>
+    <w:p>
+      <w:pPr>
+        <w:rPr/>
+      </w:pPr>
+      <w:r>
+        <w:rPr>
+          <w:rtl w:val="0"/>
+        </w:rPr>
+        <w:t xml:space="preserve">Устанет течь</w:t>
+      </w:r>
+    </w:p>
+    <w:p>
+      <w:pPr>
+        <w:rPr/>
+      </w:pPr>
+      <w:r>
+        <w:rPr>
+          <w:rtl w:val="0"/>
+        </w:rPr>
+        <w:t xml:space="preserve">Из всех социальных гейтов</w:t>
+      </w:r>
+    </w:p>
+    <w:p>
+      <w:pPr>
+        <w:rPr/>
+      </w:pPr>
+      <w:r>
+        <w:rPr>
+          <w:rtl w:val="0"/>
+        </w:rPr>
+        <w:t xml:space="preserve">Нет, лучше земля</w:t>
+      </w:r>
+    </w:p>
+    <w:p>
+      <w:pPr>
+        <w:rPr/>
+      </w:pPr>
+      <w:r>
+        <w:rPr>
+          <w:rtl w:val="0"/>
+        </w:rPr>
+        <w:t xml:space="preserve">И снова</w:t>
+      </w:r>
+    </w:p>
+    <w:p>
+      <w:pPr>
+        <w:rPr/>
+      </w:pPr>
+      <w:r>
+        <w:rPr>
+          <w:rtl w:val="0"/>
+        </w:rPr>
+        <w:t xml:space="preserve">В дерево жизни</w:t>
+      </w:r>
+    </w:p>
+    <w:p>
+      <w:pPr>
+        <w:rPr/>
+      </w:pPr>
+      <w:r>
+        <w:rPr>
+          <w:rtl w:val="0"/>
+        </w:rPr>
+        <w:t xml:space="preserve">Пусть и не я</w:t>
       </w:r>
     </w:p>
     <w:p>

</xml_diff>

<commit_message>
Вт 25 окт 2022 17:36:36 MSK
</commit_message>
<xml_diff>
--- a/.content/the-born.docx
+++ b/.content/the-born.docx
@@ -1158,6 +1158,189 @@
           <w:rtl w:val="0"/>
         </w:rPr>
         <w:t xml:space="preserve">22 Oct 2022 00:13 </w:t>
+      </w:r>
+    </w:p>
+    <w:p>
+      <w:pPr>
+        <w:rPr/>
+      </w:pPr>
+      <w:r>
+        <w:pict>
+          <v:rect style="width:0.0pt;height:1.5pt" o:hr="t" o:hrstd="t" o:hralign="center" fillcolor="#A0A0A0" stroked="f"/>
+        </w:pict>
+      </w:r>
+      <w:r>
+        <w:rPr>
+          <w:rtl w:val="0"/>
+        </w:rPr>
+      </w:r>
+    </w:p>
+    <w:p>
+      <w:pPr>
+        <w:rPr/>
+      </w:pPr>
+      <w:r>
+        <w:rPr>
+          <w:rtl w:val="0"/>
+        </w:rPr>
+      </w:r>
+    </w:p>
+    <w:p>
+      <w:pPr>
+        <w:rPr/>
+      </w:pPr>
+      <w:r>
+        <w:rPr>
+          <w:rtl w:val="0"/>
+        </w:rPr>
+        <w:t xml:space="preserve">Ночью холод окутал дыханьем своим</w:t>
+      </w:r>
+    </w:p>
+    <w:p>
+      <w:pPr>
+        <w:rPr/>
+      </w:pPr>
+      <w:r>
+        <w:rPr>
+          <w:rtl w:val="0"/>
+        </w:rPr>
+        <w:t xml:space="preserve">Ту травинку, что ночь не спала</w:t>
+      </w:r>
+    </w:p>
+    <w:p>
+      <w:pPr>
+        <w:rPr/>
+      </w:pPr>
+      <w:r>
+        <w:rPr>
+          <w:rtl w:val="0"/>
+        </w:rPr>
+        <w:t xml:space="preserve">Утром стаей, осыпались солнца лучи</w:t>
+      </w:r>
+    </w:p>
+    <w:p>
+      <w:pPr>
+        <w:rPr/>
+      </w:pPr>
+      <w:r>
+        <w:rPr>
+          <w:rtl w:val="0"/>
+        </w:rPr>
+        <w:t xml:space="preserve">К ее нежным зеленым стопам</w:t>
+      </w:r>
+    </w:p>
+    <w:p>
+      <w:pPr>
+        <w:rPr/>
+      </w:pPr>
+      <w:r>
+        <w:rPr>
+          <w:rtl w:val="0"/>
+        </w:rPr>
+        <w:t xml:space="preserve">Серебристый сверкает огнями наряд</w:t>
+      </w:r>
+    </w:p>
+    <w:p>
+      <w:pPr>
+        <w:rPr/>
+      </w:pPr>
+      <w:r>
+        <w:rPr>
+          <w:rtl w:val="0"/>
+        </w:rPr>
+        <w:t xml:space="preserve">Заставляя и ветер молчать</w:t>
+      </w:r>
+    </w:p>
+    <w:p>
+      <w:pPr>
+        <w:rPr/>
+      </w:pPr>
+      <w:r>
+        <w:rPr>
+          <w:rtl w:val="0"/>
+        </w:rPr>
+        <w:t xml:space="preserve">И лишь я бегу мимо, дорожкой любим</w:t>
+      </w:r>
+    </w:p>
+    <w:p>
+      <w:pPr>
+        <w:rPr/>
+      </w:pPr>
+      <w:r>
+        <w:rPr>
+          <w:rtl w:val="0"/>
+        </w:rPr>
+        <w:t xml:space="preserve">Хоть могу в восхищеньи стоять</w:t>
+      </w:r>
+    </w:p>
+    <w:p>
+      <w:pPr>
+        <w:rPr/>
+      </w:pPr>
+      <w:r>
+        <w:rPr>
+          <w:rtl w:val="0"/>
+        </w:rPr>
+        <w:t xml:space="preserve">Пробегу ка еще я пожалуй кружок</w:t>
+      </w:r>
+    </w:p>
+    <w:p>
+      <w:pPr>
+        <w:rPr/>
+      </w:pPr>
+      <w:r>
+        <w:rPr>
+          <w:rtl w:val="0"/>
+        </w:rPr>
+        <w:t xml:space="preserve">Чтобы сердцу усладу отдать</w:t>
+      </w:r>
+    </w:p>
+    <w:p>
+      <w:pPr>
+        <w:rPr/>
+      </w:pPr>
+      <w:r>
+        <w:rPr>
+          <w:rtl w:val="0"/>
+        </w:rPr>
+        <w:t xml:space="preserve">И все дальше бегу я не чувствуя ног</w:t>
+      </w:r>
+    </w:p>
+    <w:p>
+      <w:pPr>
+        <w:rPr/>
+      </w:pPr>
+      <w:r>
+        <w:rPr>
+          <w:rtl w:val="0"/>
+        </w:rPr>
+        <w:t xml:space="preserve">Жажду снова ее повстречать</w:t>
+      </w:r>
+    </w:p>
+    <w:p>
+      <w:pPr>
+        <w:rPr/>
+      </w:pPr>
+      <w:r>
+        <w:rPr>
+          <w:rtl w:val="0"/>
+        </w:rPr>
+      </w:r>
+    </w:p>
+    <w:p>
+      <w:pPr>
+        <w:rPr>
+          <w:sz w:val="16"/>
+          <w:szCs w:val="16"/>
+        </w:rPr>
+      </w:pPr>
+      <w:r>
+        <w:rPr>
+          <w:sz w:val="16"/>
+          <w:szCs w:val="16"/>
+          <w:rtl w:val="0"/>
+        </w:rPr>
+        <w:t xml:space="preserve">25 Oct 2022 09:15 </w:t>
       </w:r>
     </w:p>
     <w:p>

</xml_diff>

<commit_message>
Пт 28 окт 2022 09:52:01 MSK
</commit_message>
<xml_diff>
--- a/.content/the-born.docx
+++ b/.content/the-born.docx
@@ -1341,6 +1341,266 @@
           <w:rtl w:val="0"/>
         </w:rPr>
         <w:t xml:space="preserve">25 Oct 2022 09:15 </w:t>
+      </w:r>
+    </w:p>
+    <w:p>
+      <w:pPr>
+        <w:rPr/>
+      </w:pPr>
+      <w:r>
+        <w:pict>
+          <v:rect style="width:0.0pt;height:1.5pt" o:hr="t" o:hrstd="t" o:hralign="center" fillcolor="#A0A0A0" stroked="f"/>
+        </w:pict>
+      </w:r>
+      <w:r>
+        <w:rPr>
+          <w:rtl w:val="0"/>
+        </w:rPr>
+      </w:r>
+    </w:p>
+    <w:p>
+      <w:pPr>
+        <w:rPr/>
+      </w:pPr>
+      <w:r>
+        <w:rPr>
+          <w:rtl w:val="0"/>
+        </w:rPr>
+      </w:r>
+    </w:p>
+    <w:p>
+      <w:pPr>
+        <w:rPr/>
+      </w:pPr>
+      <w:r>
+        <w:rPr>
+          <w:rtl w:val="0"/>
+        </w:rPr>
+        <w:t xml:space="preserve">Отшумели дожди</w:t>
+      </w:r>
+    </w:p>
+    <w:p>
+      <w:pPr>
+        <w:rPr/>
+      </w:pPr>
+      <w:r>
+        <w:rPr>
+          <w:rtl w:val="0"/>
+        </w:rPr>
+        <w:t xml:space="preserve">И на дальние дали</w:t>
+      </w:r>
+    </w:p>
+    <w:p>
+      <w:pPr>
+        <w:rPr/>
+      </w:pPr>
+      <w:r>
+        <w:rPr>
+          <w:rtl w:val="0"/>
+        </w:rPr>
+        <w:t xml:space="preserve">Легла беспечальная мгла</w:t>
+      </w:r>
+    </w:p>
+    <w:p>
+      <w:pPr>
+        <w:rPr/>
+      </w:pPr>
+      <w:r>
+        <w:rPr>
+          <w:rtl w:val="0"/>
+        </w:rPr>
+        <w:t xml:space="preserve">Лишь верхушки деревьев</w:t>
+      </w:r>
+    </w:p>
+    <w:p>
+      <w:pPr>
+        <w:rPr/>
+      </w:pPr>
+      <w:r>
+        <w:rPr>
+          <w:rtl w:val="0"/>
+        </w:rPr>
+        <w:t xml:space="preserve">Склонившись на нами</w:t>
+      </w:r>
+    </w:p>
+    <w:p>
+      <w:pPr>
+        <w:rPr/>
+      </w:pPr>
+      <w:r>
+        <w:rPr>
+          <w:rtl w:val="0"/>
+        </w:rPr>
+        <w:t xml:space="preserve">Шепчут тихо, ну как ты могла</w:t>
+      </w:r>
+    </w:p>
+    <w:p>
+      <w:pPr>
+        <w:rPr/>
+      </w:pPr>
+      <w:r>
+        <w:rPr>
+          <w:rtl w:val="0"/>
+        </w:rPr>
+        <w:t xml:space="preserve">Шлют прощальный поклон</w:t>
+      </w:r>
+    </w:p>
+    <w:p>
+      <w:pPr>
+        <w:rPr/>
+      </w:pPr>
+      <w:r>
+        <w:rPr>
+          <w:rtl w:val="0"/>
+        </w:rPr>
+        <w:t xml:space="preserve">Одинокие листья</w:t>
+      </w:r>
+    </w:p>
+    <w:p>
+      <w:pPr>
+        <w:rPr/>
+      </w:pPr>
+      <w:r>
+        <w:rPr>
+          <w:rtl w:val="0"/>
+        </w:rPr>
+        <w:t xml:space="preserve">Той одной, что землею зовут</w:t>
+      </w:r>
+    </w:p>
+    <w:p>
+      <w:pPr>
+        <w:rPr/>
+      </w:pPr>
+      <w:r>
+        <w:rPr>
+          <w:rtl w:val="0"/>
+        </w:rPr>
+        <w:t xml:space="preserve">Припадая к груди ее</w:t>
+      </w:r>
+    </w:p>
+    <w:p>
+      <w:pPr>
+        <w:rPr/>
+      </w:pPr>
+      <w:r>
+        <w:rPr>
+          <w:rtl w:val="0"/>
+        </w:rPr>
+        <w:t xml:space="preserve">В воздухе тихом</w:t>
+      </w:r>
+    </w:p>
+    <w:p>
+      <w:pPr>
+        <w:rPr/>
+      </w:pPr>
+      <w:r>
+        <w:rPr>
+          <w:rtl w:val="0"/>
+        </w:rPr>
+        <w:t xml:space="preserve">Вверх кидая прощальный салют</w:t>
+      </w:r>
+    </w:p>
+    <w:p>
+      <w:pPr>
+        <w:rPr/>
+      </w:pPr>
+      <w:r>
+        <w:rPr>
+          <w:rtl w:val="0"/>
+        </w:rPr>
+        <w:t xml:space="preserve">Одиночество жизни</w:t>
+      </w:r>
+    </w:p>
+    <w:p>
+      <w:pPr>
+        <w:rPr/>
+      </w:pPr>
+      <w:r>
+        <w:rPr>
+          <w:rtl w:val="0"/>
+        </w:rPr>
+        <w:t xml:space="preserve">Не ищет ответа</w:t>
+      </w:r>
+    </w:p>
+    <w:p>
+      <w:pPr>
+        <w:rPr/>
+      </w:pPr>
+      <w:r>
+        <w:rPr>
+          <w:rtl w:val="0"/>
+        </w:rPr>
+        <w:t xml:space="preserve">Да и мне и не нужен ответ</w:t>
+      </w:r>
+    </w:p>
+    <w:p>
+      <w:pPr>
+        <w:rPr/>
+      </w:pPr>
+      <w:r>
+        <w:rPr>
+          <w:rtl w:val="0"/>
+        </w:rPr>
+        <w:t xml:space="preserve">Возвращаясь к земле</w:t>
+      </w:r>
+    </w:p>
+    <w:p>
+      <w:pPr>
+        <w:rPr/>
+      </w:pPr>
+      <w:r>
+        <w:rPr>
+          <w:rtl w:val="0"/>
+        </w:rPr>
+        <w:t xml:space="preserve">Мы не ищем совета</w:t>
+      </w:r>
+    </w:p>
+    <w:p>
+      <w:pPr>
+        <w:rPr/>
+      </w:pPr>
+      <w:r>
+        <w:rPr>
+          <w:rtl w:val="0"/>
+        </w:rPr>
+        <w:t xml:space="preserve">Да и мертвым</w:t>
+      </w:r>
+    </w:p>
+    <w:p>
+      <w:pPr>
+        <w:rPr/>
+      </w:pPr>
+      <w:r>
+        <w:rPr>
+          <w:rtl w:val="0"/>
+        </w:rPr>
+        <w:t xml:space="preserve">Не нужен совет</w:t>
+      </w:r>
+    </w:p>
+    <w:p>
+      <w:pPr>
+        <w:rPr/>
+      </w:pPr>
+      <w:r>
+        <w:rPr>
+          <w:rtl w:val="0"/>
+        </w:rPr>
+      </w:r>
+    </w:p>
+    <w:p>
+      <w:pPr>
+        <w:rPr>
+          <w:sz w:val="16"/>
+          <w:szCs w:val="16"/>
+        </w:rPr>
+      </w:pPr>
+      <w:r>
+        <w:rPr>
+          <w:sz w:val="16"/>
+          <w:szCs w:val="16"/>
+          <w:rtl w:val="0"/>
+        </w:rPr>
+        <w:t xml:space="preserve">28 Oct 2022 </w:t>
       </w:r>
     </w:p>
     <w:p>

</xml_diff>

<commit_message>
Сб 29 окт 2022 20:04:05 MSK
</commit_message>
<xml_diff>
--- a/.content/the-born.docx
+++ b/.content/the-born.docx
@@ -1601,6 +1601,266 @@
           <w:rtl w:val="0"/>
         </w:rPr>
         <w:t xml:space="preserve">28 Oct 2022 </w:t>
+      </w:r>
+    </w:p>
+    <w:p>
+      <w:pPr>
+        <w:rPr/>
+      </w:pPr>
+      <w:r>
+        <w:pict>
+          <v:rect style="width:0.0pt;height:1.5pt" o:hr="t" o:hrstd="t" o:hralign="center" fillcolor="#A0A0A0" stroked="f"/>
+        </w:pict>
+      </w:r>
+      <w:r>
+        <w:rPr>
+          <w:rtl w:val="0"/>
+        </w:rPr>
+      </w:r>
+    </w:p>
+    <w:p>
+      <w:pPr>
+        <w:rPr/>
+      </w:pPr>
+      <w:r>
+        <w:rPr>
+          <w:rtl w:val="0"/>
+        </w:rPr>
+      </w:r>
+    </w:p>
+    <w:p>
+      <w:pPr>
+        <w:rPr/>
+      </w:pPr>
+      <w:r>
+        <w:rPr>
+          <w:rtl w:val="0"/>
+        </w:rPr>
+        <w:t xml:space="preserve">Портреты лиц</w:t>
+      </w:r>
+    </w:p>
+    <w:p>
+      <w:pPr>
+        <w:rPr/>
+      </w:pPr>
+      <w:r>
+        <w:rPr>
+          <w:rtl w:val="0"/>
+        </w:rPr>
+        <w:t xml:space="preserve">Ушедших на витрине</w:t>
+      </w:r>
+    </w:p>
+    <w:p>
+      <w:pPr>
+        <w:rPr/>
+      </w:pPr>
+      <w:r>
+        <w:rPr>
+          <w:rtl w:val="0"/>
+        </w:rPr>
+        <w:t xml:space="preserve">Не галерея</w:t>
+      </w:r>
+    </w:p>
+    <w:p>
+      <w:pPr>
+        <w:rPr/>
+      </w:pPr>
+      <w:r>
+        <w:rPr>
+          <w:rtl w:val="0"/>
+        </w:rPr>
+        <w:t xml:space="preserve">Просто лица тех</w:t>
+      </w:r>
+    </w:p>
+    <w:p>
+      <w:pPr>
+        <w:rPr/>
+      </w:pPr>
+      <w:r>
+        <w:rPr>
+          <w:rtl w:val="0"/>
+        </w:rPr>
+        <w:t xml:space="preserve">Кто жил когда то</w:t>
+      </w:r>
+    </w:p>
+    <w:p>
+      <w:pPr>
+        <w:rPr/>
+      </w:pPr>
+      <w:r>
+        <w:rPr>
+          <w:rtl w:val="0"/>
+        </w:rPr>
+        <w:t xml:space="preserve">В этом магазине</w:t>
+      </w:r>
+    </w:p>
+    <w:p>
+      <w:pPr>
+        <w:rPr/>
+      </w:pPr>
+      <w:r>
+        <w:rPr>
+          <w:rtl w:val="0"/>
+        </w:rPr>
+        <w:t xml:space="preserve">Расставлены</w:t>
+      </w:r>
+    </w:p>
+    <w:p>
+      <w:pPr>
+        <w:rPr/>
+      </w:pPr>
+      <w:r>
+        <w:rPr>
+          <w:rtl w:val="0"/>
+        </w:rPr>
+        <w:t xml:space="preserve">Как будто бы на спех</w:t>
+      </w:r>
+    </w:p>
+    <w:p>
+      <w:pPr>
+        <w:rPr/>
+      </w:pPr>
+      <w:r>
+        <w:rPr>
+          <w:rtl w:val="0"/>
+        </w:rPr>
+        <w:t xml:space="preserve">Глядят они усталыми глазами</w:t>
+      </w:r>
+    </w:p>
+    <w:p>
+      <w:pPr>
+        <w:rPr/>
+      </w:pPr>
+      <w:r>
+        <w:rPr>
+          <w:rtl w:val="0"/>
+        </w:rPr>
+        <w:t xml:space="preserve">На нас живых, которые спешат</w:t>
+      </w:r>
+    </w:p>
+    <w:p>
+      <w:pPr>
+        <w:rPr/>
+      </w:pPr>
+      <w:r>
+        <w:rPr>
+          <w:rtl w:val="0"/>
+        </w:rPr>
+        <w:t xml:space="preserve">Дождь моет стекла</w:t>
+      </w:r>
+    </w:p>
+    <w:p>
+      <w:pPr>
+        <w:rPr/>
+      </w:pPr>
+      <w:r>
+        <w:rPr>
+          <w:rtl w:val="0"/>
+        </w:rPr>
+        <w:t xml:space="preserve">Чистыми слезами</w:t>
+      </w:r>
+    </w:p>
+    <w:p>
+      <w:pPr>
+        <w:rPr/>
+      </w:pPr>
+      <w:r>
+        <w:rPr>
+          <w:rtl w:val="0"/>
+        </w:rPr>
+        <w:t xml:space="preserve">По тем, кому уж нет пути назад</w:t>
+      </w:r>
+    </w:p>
+    <w:p>
+      <w:pPr>
+        <w:rPr/>
+      </w:pPr>
+      <w:r>
+        <w:rPr>
+          <w:rtl w:val="0"/>
+        </w:rPr>
+        <w:t xml:space="preserve">Ваш взгляд</w:t>
+      </w:r>
+    </w:p>
+    <w:p>
+      <w:pPr>
+        <w:rPr/>
+      </w:pPr>
+      <w:r>
+        <w:rPr>
+          <w:rtl w:val="0"/>
+        </w:rPr>
+        <w:t xml:space="preserve">Он попадает прямо в душу</w:t>
+      </w:r>
+    </w:p>
+    <w:p>
+      <w:pPr>
+        <w:rPr/>
+      </w:pPr>
+      <w:r>
+        <w:rPr>
+          <w:rtl w:val="0"/>
+        </w:rPr>
+        <w:t xml:space="preserve">И кажется что смотрят боль храня</w:t>
+      </w:r>
+    </w:p>
+    <w:p>
+      <w:pPr>
+        <w:rPr/>
+      </w:pPr>
+      <w:r>
+        <w:rPr>
+          <w:rtl w:val="0"/>
+        </w:rPr>
+        <w:t xml:space="preserve">Не незнакомцы ритуалки жалкой</w:t>
+      </w:r>
+    </w:p>
+    <w:p>
+      <w:pPr>
+        <w:rPr/>
+      </w:pPr>
+      <w:r>
+        <w:rPr>
+          <w:rtl w:val="0"/>
+        </w:rPr>
+        <w:t xml:space="preserve">А те, кто очень дорог</w:t>
+      </w:r>
+    </w:p>
+    <w:p>
+      <w:pPr>
+        <w:rPr/>
+      </w:pPr>
+      <w:r>
+        <w:rPr>
+          <w:rtl w:val="0"/>
+        </w:rPr>
+        <w:t xml:space="preserve">Для меня</w:t>
+      </w:r>
+    </w:p>
+    <w:p>
+      <w:pPr>
+        <w:rPr/>
+      </w:pPr>
+      <w:r>
+        <w:rPr>
+          <w:rtl w:val="0"/>
+        </w:rPr>
+      </w:r>
+    </w:p>
+    <w:p>
+      <w:pPr>
+        <w:rPr>
+          <w:sz w:val="16"/>
+          <w:szCs w:val="16"/>
+        </w:rPr>
+      </w:pPr>
+      <w:r>
+        <w:rPr>
+          <w:sz w:val="16"/>
+          <w:szCs w:val="16"/>
+          <w:rtl w:val="0"/>
+        </w:rPr>
+        <w:t xml:space="preserve">29 Oct 2022 </w:t>
       </w:r>
     </w:p>
     <w:p>

</xml_diff>

<commit_message>
Ср 02 ноя 2022 21:29:03 MSK
</commit_message>
<xml_diff>
--- a/.content/the-born.docx
+++ b/.content/the-born.docx
@@ -2165,6 +2165,390 @@
           <w:rtl w:val="0"/>
         </w:rPr>
         <w:t xml:space="preserve">29 Oct 2022 </w:t>
+      </w:r>
+    </w:p>
+    <w:p>
+      <w:pPr>
+        <w:rPr/>
+      </w:pPr>
+      <w:r>
+        <w:pict>
+          <v:rect style="width:0.0pt;height:1.5pt" o:hr="t" o:hrstd="t" o:hralign="center" fillcolor="#A0A0A0" stroked="f"/>
+        </w:pict>
+      </w:r>
+      <w:r>
+        <w:rPr>
+          <w:rtl w:val="0"/>
+        </w:rPr>
+      </w:r>
+    </w:p>
+    <w:p>
+      <w:pPr>
+        <w:rPr/>
+      </w:pPr>
+      <w:r>
+        <w:rPr>
+          <w:rtl w:val="0"/>
+        </w:rPr>
+      </w:r>
+    </w:p>
+    <w:p>
+      <w:pPr>
+        <w:rPr/>
+      </w:pPr>
+      <w:r>
+        <w:rPr>
+          <w:rtl w:val="0"/>
+        </w:rPr>
+        <w:t xml:space="preserve">Обнялась парочка</w:t>
+      </w:r>
+    </w:p>
+    <w:p>
+      <w:pPr>
+        <w:rPr/>
+      </w:pPr>
+      <w:r>
+        <w:rPr>
+          <w:rtl w:val="0"/>
+        </w:rPr>
+        <w:t xml:space="preserve">В вагоне</w:t>
+      </w:r>
+    </w:p>
+    <w:p>
+      <w:pPr>
+        <w:rPr/>
+      </w:pPr>
+      <w:r>
+        <w:rPr>
+          <w:rtl w:val="0"/>
+        </w:rPr>
+        <w:t xml:space="preserve">На ветке голубой метро</w:t>
+      </w:r>
+    </w:p>
+    <w:p>
+      <w:pPr>
+        <w:rPr/>
+      </w:pPr>
+      <w:r>
+        <w:rPr>
+          <w:rtl w:val="0"/>
+        </w:rPr>
+        <w:t xml:space="preserve">На петроградском</w:t>
+      </w:r>
+    </w:p>
+    <w:p>
+      <w:pPr>
+        <w:rPr/>
+      </w:pPr>
+      <w:r>
+        <w:rPr>
+          <w:rtl w:val="0"/>
+        </w:rPr>
+        <w:t xml:space="preserve">Перегоне</w:t>
+      </w:r>
+    </w:p>
+    <w:p>
+      <w:pPr>
+        <w:rPr/>
+      </w:pPr>
+      <w:r>
+        <w:rPr>
+          <w:rtl w:val="0"/>
+        </w:rPr>
+        <w:t xml:space="preserve">Им сладкий миг прервет ли кто?</w:t>
+      </w:r>
+    </w:p>
+    <w:p>
+      <w:pPr>
+        <w:rPr/>
+      </w:pPr>
+      <w:r>
+        <w:rPr>
+          <w:rtl w:val="0"/>
+        </w:rPr>
+        <w:t xml:space="preserve">Нет...</w:t>
+      </w:r>
+    </w:p>
+    <w:p>
+      <w:pPr>
+        <w:rPr/>
+      </w:pPr>
+      <w:r>
+        <w:rPr>
+          <w:rtl w:val="0"/>
+        </w:rPr>
+        <w:t xml:space="preserve">Слава Богу...</w:t>
+      </w:r>
+    </w:p>
+    <w:p>
+      <w:pPr>
+        <w:rPr/>
+      </w:pPr>
+      <w:r>
+        <w:rPr>
+          <w:rtl w:val="0"/>
+        </w:rPr>
+        <w:t xml:space="preserve">Все делами, своими, в мыслях, заняты</w:t>
+      </w:r>
+    </w:p>
+    <w:p>
+      <w:pPr>
+        <w:rPr/>
+      </w:pPr>
+      <w:r>
+        <w:rPr>
+          <w:rtl w:val="0"/>
+        </w:rPr>
+        <w:t xml:space="preserve">Стоят одни</w:t>
+      </w:r>
+    </w:p>
+    <w:p>
+      <w:pPr>
+        <w:rPr/>
+      </w:pPr>
+      <w:r>
+        <w:rPr>
+          <w:rtl w:val="0"/>
+        </w:rPr>
+        <w:t xml:space="preserve">Как на поляне</w:t>
+      </w:r>
+    </w:p>
+    <w:p>
+      <w:pPr>
+        <w:rPr/>
+      </w:pPr>
+      <w:r>
+        <w:rPr>
+          <w:rtl w:val="0"/>
+        </w:rPr>
+        <w:t xml:space="preserve">Два дерева, вокруг цветы</w:t>
+      </w:r>
+    </w:p>
+    <w:p>
+      <w:pPr>
+        <w:rPr/>
+      </w:pPr>
+      <w:r>
+        <w:rPr>
+          <w:rtl w:val="0"/>
+        </w:rPr>
+        <w:t xml:space="preserve">Березка к дубу</w:t>
+      </w:r>
+    </w:p>
+    <w:p>
+      <w:pPr>
+        <w:rPr/>
+      </w:pPr>
+      <w:r>
+        <w:rPr>
+          <w:rtl w:val="0"/>
+        </w:rPr>
+        <w:t xml:space="preserve">Льнет так нежно</w:t>
+      </w:r>
+    </w:p>
+    <w:p>
+      <w:pPr>
+        <w:rPr/>
+      </w:pPr>
+      <w:r>
+        <w:rPr>
+          <w:rtl w:val="0"/>
+        </w:rPr>
+        <w:t xml:space="preserve">Что сердце тает их любя</w:t>
+      </w:r>
+    </w:p>
+    <w:p>
+      <w:pPr>
+        <w:rPr/>
+      </w:pPr>
+      <w:r>
+        <w:rPr>
+          <w:rtl w:val="0"/>
+        </w:rPr>
+        <w:t xml:space="preserve">Затихший ветер</w:t>
+      </w:r>
+    </w:p>
+    <w:p>
+      <w:pPr>
+        <w:rPr/>
+      </w:pPr>
+      <w:r>
+        <w:rPr>
+          <w:rtl w:val="0"/>
+        </w:rPr>
+        <w:t xml:space="preserve">Ждет в надежде</w:t>
+      </w:r>
+    </w:p>
+    <w:p>
+      <w:pPr>
+        <w:rPr/>
+      </w:pPr>
+      <w:r>
+        <w:rPr>
+          <w:rtl w:val="0"/>
+        </w:rPr>
+        <w:t xml:space="preserve">Их тихий вздох принять в себя</w:t>
+      </w:r>
+    </w:p>
+    <w:p>
+      <w:pPr>
+        <w:rPr/>
+      </w:pPr>
+      <w:r>
+        <w:rPr>
+          <w:rtl w:val="0"/>
+        </w:rPr>
+        <w:t xml:space="preserve">Ах миг влюбленности</w:t>
+      </w:r>
+    </w:p>
+    <w:p>
+      <w:pPr>
+        <w:rPr/>
+      </w:pPr>
+      <w:r>
+        <w:rPr>
+          <w:rtl w:val="0"/>
+        </w:rPr>
+        <w:t xml:space="preserve">Прекрасен</w:t>
+      </w:r>
+    </w:p>
+    <w:p>
+      <w:pPr>
+        <w:rPr/>
+      </w:pPr>
+      <w:r>
+        <w:rPr>
+          <w:rtl w:val="0"/>
+        </w:rPr>
+        <w:t xml:space="preserve">Вагон качает взад</w:t>
+      </w:r>
+    </w:p>
+    <w:p>
+      <w:pPr>
+        <w:rPr/>
+      </w:pPr>
+      <w:r>
+        <w:rPr>
+          <w:rtl w:val="0"/>
+        </w:rPr>
+        <w:t xml:space="preserve">Вперед</w:t>
+      </w:r>
+    </w:p>
+    <w:p>
+      <w:pPr>
+        <w:rPr/>
+      </w:pPr>
+      <w:r>
+        <w:rPr>
+          <w:rtl w:val="0"/>
+        </w:rPr>
+        <w:t xml:space="preserve">Мы к черной речке подъезжаем</w:t>
+      </w:r>
+    </w:p>
+    <w:p>
+      <w:pPr>
+        <w:rPr/>
+      </w:pPr>
+      <w:r>
+        <w:rPr>
+          <w:rtl w:val="0"/>
+        </w:rPr>
+        <w:t xml:space="preserve">Зашевелился весь народ</w:t>
+      </w:r>
+    </w:p>
+    <w:p>
+      <w:pPr>
+        <w:rPr/>
+      </w:pPr>
+      <w:r>
+        <w:rPr>
+          <w:rtl w:val="0"/>
+        </w:rPr>
+        <w:t xml:space="preserve">Оставив вечное мгновение</w:t>
+      </w:r>
+    </w:p>
+    <w:p>
+      <w:pPr>
+        <w:rPr/>
+      </w:pPr>
+      <w:r>
+        <w:rPr>
+          <w:rtl w:val="0"/>
+        </w:rPr>
+        <w:t xml:space="preserve">В тоннеле тлеть</w:t>
+      </w:r>
+    </w:p>
+    <w:p>
+      <w:pPr>
+        <w:rPr/>
+      </w:pPr>
+      <w:r>
+        <w:rPr>
+          <w:rtl w:val="0"/>
+        </w:rPr>
+        <w:t xml:space="preserve">Летя вперед</w:t>
+      </w:r>
+    </w:p>
+    <w:p>
+      <w:pPr>
+        <w:rPr/>
+      </w:pPr>
+      <w:r>
+        <w:rPr>
+          <w:rtl w:val="0"/>
+        </w:rPr>
+        <w:t xml:space="preserve">Вагон метро</w:t>
+      </w:r>
+    </w:p>
+    <w:p>
+      <w:pPr>
+        <w:rPr/>
+      </w:pPr>
+      <w:r>
+        <w:rPr>
+          <w:rtl w:val="0"/>
+        </w:rPr>
+        <w:t xml:space="preserve">Остановившись</w:t>
+      </w:r>
+    </w:p>
+    <w:p>
+      <w:pPr>
+        <w:rPr/>
+      </w:pPr>
+      <w:r>
+        <w:rPr>
+          <w:rtl w:val="0"/>
+        </w:rPr>
+        <w:t xml:space="preserve">Нас к черной речке все несет</w:t>
+      </w:r>
+    </w:p>
+    <w:p>
+      <w:pPr>
+        <w:rPr>
+          <w:sz w:val="16"/>
+          <w:szCs w:val="16"/>
+        </w:rPr>
+      </w:pPr>
+      <w:r>
+        <w:rPr>
+          <w:rtl w:val="0"/>
+        </w:rPr>
+      </w:r>
+    </w:p>
+    <w:p>
+      <w:pPr>
+        <w:rPr>
+          <w:sz w:val="16"/>
+          <w:szCs w:val="16"/>
+        </w:rPr>
+      </w:pPr>
+      <w:r>
+        <w:rPr>
+          <w:sz w:val="16"/>
+          <w:szCs w:val="16"/>
+          <w:rtl w:val="0"/>
+        </w:rPr>
+        <w:t xml:space="preserve">31 Oct 2022 </w:t>
       </w:r>
     </w:p>
     <w:p>

</xml_diff>